<commit_message>
Plots for 5th exercise
</commit_message>
<xml_diff>
--- a/stp_sprawko.docx
+++ b/stp_sprawko.docx
@@ -13046,11 +13046,682 @@
     </w:p>
     <w:p>
       <w:pPr>
+        <w:rPr>
+          <w:rFonts w:eastAsiaTheme="minorEastAsia"/>
+        </w:rPr>
+      </w:pPr>
+      <w:r>
+        <w:rPr>
+          <w:rFonts w:eastAsiaTheme="minorEastAsia"/>
+        </w:rPr>
+        <w:t>5. Wybór odpowiednich biegunów w celu zoptymalizowania działania obiektu</w:t>
+      </w:r>
+    </w:p>
+    <w:p>
+      <w:pPr>
+        <w:rPr>
+          <w:rFonts w:eastAsiaTheme="minorEastAsia"/>
+        </w:rPr>
+      </w:pPr>
+      <w:r>
+        <w:rPr>
+          <w:rFonts w:eastAsiaTheme="minorEastAsia"/>
+          <w:noProof/>
+        </w:rPr>
+        <w:drawing>
+          <wp:inline distT="0" distB="0" distL="0" distR="0" wp14:anchorId="109033CE" wp14:editId="04BA1022">
+            <wp:extent cx="5760720" cy="4318000"/>
+            <wp:effectExtent l="0" t="0" r="5080" b="0"/>
+            <wp:docPr id="5" name="Obraz 5" descr="Obraz zawierający wykres&#10;&#10;Opis wygenerowany automatycznie"/>
+            <wp:cNvGraphicFramePr>
+              <a:graphicFrameLocks xmlns:a="http://schemas.openxmlformats.org/drawingml/2006/main" noChangeAspect="1"/>
+            </wp:cNvGraphicFramePr>
+            <a:graphic xmlns:a="http://schemas.openxmlformats.org/drawingml/2006/main">
+              <a:graphicData uri="http://schemas.openxmlformats.org/drawingml/2006/picture">
+                <pic:pic xmlns:pic="http://schemas.openxmlformats.org/drawingml/2006/picture">
+                  <pic:nvPicPr>
+                    <pic:cNvPr id="5" name="Obraz 5" descr="Obraz zawierający wykres&#10;&#10;Opis wygenerowany automatycznie"/>
+                    <pic:cNvPicPr/>
+                  </pic:nvPicPr>
+                  <pic:blipFill>
+                    <a:blip r:embed="rId8" cstate="print">
+                      <a:extLst>
+                        <a:ext uri="{28A0092B-C50C-407E-A947-70E740481C1C}">
+                          <a14:useLocalDpi xmlns:a14="http://schemas.microsoft.com/office/drawing/2010/main" val="0"/>
+                        </a:ext>
+                      </a:extLst>
+                    </a:blip>
+                    <a:stretch>
+                      <a:fillRect/>
+                    </a:stretch>
+                  </pic:blipFill>
+                  <pic:spPr>
+                    <a:xfrm>
+                      <a:off x="0" y="0"/>
+                      <a:ext cx="5760720" cy="4318000"/>
+                    </a:xfrm>
+                    <a:prstGeom prst="rect">
+                      <a:avLst/>
+                    </a:prstGeom>
+                  </pic:spPr>
+                </pic:pic>
+              </a:graphicData>
+            </a:graphic>
+          </wp:inline>
+        </w:drawing>
+      </w:r>
+    </w:p>
+    <w:p>
+      <w:pPr>
+        <w:rPr>
+          <w:rFonts w:eastAsiaTheme="minorEastAsia"/>
+        </w:rPr>
+      </w:pPr>
+      <w:r>
+        <w:rPr>
+          <w:rFonts w:eastAsiaTheme="minorEastAsia"/>
+        </w:rPr>
+        <w:t>Na podstawie powyższego wykresu możemy stwierdzić, że wybór parametrów spoza okręgu jednostkowego słusznie okazuje się niepoprawny i zmienne stanu nie dążą się do zera.</w:t>
+      </w:r>
+    </w:p>
+    <w:p>
+      <w:pPr>
+        <w:rPr>
+          <w:rFonts w:eastAsiaTheme="minorEastAsia"/>
+        </w:rPr>
+      </w:pPr>
+      <w:r>
+        <w:rPr>
+          <w:rFonts w:eastAsiaTheme="minorEastAsia"/>
+        </w:rPr>
+        <w:t xml:space="preserve">Następnie przetestuję wartość </w:t>
+      </w:r>
+      <w:r>
+        <w:rPr>
+          <w:rFonts w:eastAsiaTheme="minorEastAsia"/>
+        </w:rPr>
+        <w:t xml:space="preserve">bieguna </w:t>
+      </w:r>
+      <m:oMath>
+        <m:sSub>
+          <m:sSubPr>
+            <m:ctrlPr>
+              <w:rPr>
+                <w:rFonts w:ascii="Cambria Math" w:eastAsiaTheme="minorEastAsia" w:hAnsi="Cambria Math"/>
+                <w:i/>
+              </w:rPr>
+            </m:ctrlPr>
+          </m:sSubPr>
+          <m:e>
+            <m:r>
+              <w:rPr>
+                <w:rFonts w:ascii="Cambria Math" w:eastAsiaTheme="minorEastAsia" w:hAnsi="Cambria Math"/>
+              </w:rPr>
+              <m:t>z</m:t>
+            </m:r>
+          </m:e>
+          <m:sub>
+            <m:r>
+              <w:rPr>
+                <w:rFonts w:ascii="Cambria Math" w:eastAsiaTheme="minorEastAsia" w:hAnsi="Cambria Math"/>
+              </w:rPr>
+              <m:t>b</m:t>
+            </m:r>
+          </m:sub>
+        </m:sSub>
+        <m:r>
+          <w:rPr>
+            <w:rFonts w:ascii="Cambria Math" w:eastAsiaTheme="minorEastAsia" w:hAnsi="Cambria Math"/>
+          </w:rPr>
+          <m:t>=0.7</m:t>
+        </m:r>
+      </m:oMath>
+      <w:r>
+        <w:rPr>
+          <w:rFonts w:eastAsiaTheme="minorEastAsia"/>
+        </w:rPr>
+        <w:t xml:space="preserve">. Dla większej czytelności będę korzystał z funkcjonalności </w:t>
+      </w:r>
+      <w:proofErr w:type="spellStart"/>
+      <w:r>
+        <w:rPr>
+          <w:rFonts w:eastAsiaTheme="minorEastAsia"/>
+        </w:rPr>
+        <w:t>subplot</w:t>
+      </w:r>
+      <w:proofErr w:type="spellEnd"/>
+      <w:r>
+        <w:rPr>
+          <w:rFonts w:eastAsiaTheme="minorEastAsia"/>
+        </w:rPr>
+        <w:t>.</w:t>
+      </w:r>
+    </w:p>
+    <w:p>
+      <w:pPr>
+        <w:rPr>
+          <w:rFonts w:eastAsiaTheme="minorEastAsia"/>
+        </w:rPr>
+      </w:pPr>
+      <m:oMathPara>
+        <m:oMath>
+          <m:sSub>
+            <m:sSubPr>
+              <m:ctrlPr>
+                <w:rPr>
+                  <w:rFonts w:ascii="Cambria Math" w:eastAsiaTheme="minorEastAsia" w:hAnsi="Cambria Math"/>
+                  <w:i/>
+                </w:rPr>
+              </m:ctrlPr>
+            </m:sSubPr>
+            <m:e>
+              <m:r>
+                <w:rPr>
+                  <w:rFonts w:ascii="Cambria Math" w:eastAsiaTheme="minorEastAsia" w:hAnsi="Cambria Math"/>
+                </w:rPr>
+                <m:t>z</m:t>
+              </m:r>
+            </m:e>
+            <m:sub>
+              <m:r>
+                <w:rPr>
+                  <w:rFonts w:ascii="Cambria Math" w:eastAsiaTheme="minorEastAsia" w:hAnsi="Cambria Math"/>
+                </w:rPr>
+                <m:t>b</m:t>
+              </m:r>
+            </m:sub>
+          </m:sSub>
+          <m:r>
+            <w:rPr>
+              <w:rFonts w:ascii="Cambria Math" w:eastAsiaTheme="minorEastAsia" w:hAnsi="Cambria Math"/>
+            </w:rPr>
+            <m:t>=0.7</m:t>
+          </m:r>
+        </m:oMath>
+      </m:oMathPara>
+    </w:p>
+    <w:p>
+      <w:pPr>
+        <w:rPr>
+          <w:rFonts w:eastAsiaTheme="minorEastAsia"/>
+        </w:rPr>
+      </w:pPr>
+      <w:r>
+        <w:rPr>
+          <w:rFonts w:eastAsiaTheme="minorEastAsia"/>
+          <w:noProof/>
+        </w:rPr>
+        <w:lastRenderedPageBreak/>
+        <w:drawing>
+          <wp:inline distT="0" distB="0" distL="0" distR="0" wp14:anchorId="03B6A583" wp14:editId="6537FD78">
+            <wp:extent cx="5760720" cy="4318000"/>
+            <wp:effectExtent l="0" t="0" r="5080" b="0"/>
+            <wp:docPr id="6" name="Obraz 6"/>
+            <wp:cNvGraphicFramePr>
+              <a:graphicFrameLocks xmlns:a="http://schemas.openxmlformats.org/drawingml/2006/main" noChangeAspect="1"/>
+            </wp:cNvGraphicFramePr>
+            <a:graphic xmlns:a="http://schemas.openxmlformats.org/drawingml/2006/main">
+              <a:graphicData uri="http://schemas.openxmlformats.org/drawingml/2006/picture">
+                <pic:pic xmlns:pic="http://schemas.openxmlformats.org/drawingml/2006/picture">
+                  <pic:nvPicPr>
+                    <pic:cNvPr id="6" name="Obraz 6"/>
+                    <pic:cNvPicPr/>
+                  </pic:nvPicPr>
+                  <pic:blipFill>
+                    <a:blip r:embed="rId9" cstate="print">
+                      <a:extLst>
+                        <a:ext uri="{28A0092B-C50C-407E-A947-70E740481C1C}">
+                          <a14:useLocalDpi xmlns:a14="http://schemas.microsoft.com/office/drawing/2010/main" val="0"/>
+                        </a:ext>
+                      </a:extLst>
+                    </a:blip>
+                    <a:stretch>
+                      <a:fillRect/>
+                    </a:stretch>
+                  </pic:blipFill>
+                  <pic:spPr>
+                    <a:xfrm>
+                      <a:off x="0" y="0"/>
+                      <a:ext cx="5760720" cy="4318000"/>
+                    </a:xfrm>
+                    <a:prstGeom prst="rect">
+                      <a:avLst/>
+                    </a:prstGeom>
+                  </pic:spPr>
+                </pic:pic>
+              </a:graphicData>
+            </a:graphic>
+          </wp:inline>
+        </w:drawing>
+      </w:r>
+    </w:p>
+    <w:p>
+      <w:pPr>
         <w:pStyle w:val="Akapitzlist"/>
         <w:rPr>
           <w:rFonts w:eastAsiaTheme="minorEastAsia"/>
         </w:rPr>
       </w:pPr>
+      <w:r>
+        <w:rPr>
+          <w:rFonts w:eastAsiaTheme="minorEastAsia"/>
+        </w:rPr>
+        <w:t xml:space="preserve">Jak widzimy regulacja działa bardzo powoli, a w dodatku nie osiągamy satysfakcjonującego wartości sygnału sterującego. Kontynuuję więc dalej poszukiwanie odpowiednich wartości biegunów. Wybieram biegun </w:t>
+      </w:r>
+    </w:p>
+    <w:p>
+      <w:pPr>
+        <w:pStyle w:val="Akapitzlist"/>
+        <w:rPr>
+          <w:rFonts w:eastAsiaTheme="minorEastAsia"/>
+        </w:rPr>
+      </w:pPr>
+      <m:oMathPara>
+        <m:oMath>
+          <m:sSub>
+            <m:sSubPr>
+              <m:ctrlPr>
+                <w:rPr>
+                  <w:rFonts w:ascii="Cambria Math" w:eastAsiaTheme="minorEastAsia" w:hAnsi="Cambria Math"/>
+                  <w:i/>
+                </w:rPr>
+              </m:ctrlPr>
+            </m:sSubPr>
+            <m:e>
+              <m:r>
+                <w:rPr>
+                  <w:rFonts w:ascii="Cambria Math" w:eastAsiaTheme="minorEastAsia" w:hAnsi="Cambria Math"/>
+                </w:rPr>
+                <m:t>z</m:t>
+              </m:r>
+            </m:e>
+            <m:sub>
+              <m:r>
+                <w:rPr>
+                  <w:rFonts w:ascii="Cambria Math" w:eastAsiaTheme="minorEastAsia" w:hAnsi="Cambria Math"/>
+                </w:rPr>
+                <m:t>b</m:t>
+              </m:r>
+            </m:sub>
+          </m:sSub>
+          <m:r>
+            <w:rPr>
+              <w:rFonts w:ascii="Cambria Math" w:eastAsiaTheme="minorEastAsia" w:hAnsi="Cambria Math"/>
+            </w:rPr>
+            <m:t>= 0.1</m:t>
+          </m:r>
+        </m:oMath>
+      </m:oMathPara>
+    </w:p>
+    <w:p>
+      <w:pPr>
+        <w:pStyle w:val="Akapitzlist"/>
+        <w:rPr>
+          <w:rFonts w:eastAsiaTheme="minorEastAsia"/>
+        </w:rPr>
+      </w:pPr>
+      <w:r>
+        <w:rPr>
+          <w:rFonts w:eastAsiaTheme="minorEastAsia"/>
+          <w:noProof/>
+        </w:rPr>
+        <w:lastRenderedPageBreak/>
+        <w:drawing>
+          <wp:inline distT="0" distB="0" distL="0" distR="0" wp14:anchorId="78C47170" wp14:editId="1E031566">
+            <wp:extent cx="5760720" cy="4318000"/>
+            <wp:effectExtent l="0" t="0" r="5080" b="0"/>
+            <wp:docPr id="7" name="Obraz 7" descr="Obraz zawierający wykres, Prostokąt&#10;&#10;Opis wygenerowany automatycznie"/>
+            <wp:cNvGraphicFramePr>
+              <a:graphicFrameLocks xmlns:a="http://schemas.openxmlformats.org/drawingml/2006/main" noChangeAspect="1"/>
+            </wp:cNvGraphicFramePr>
+            <a:graphic xmlns:a="http://schemas.openxmlformats.org/drawingml/2006/main">
+              <a:graphicData uri="http://schemas.openxmlformats.org/drawingml/2006/picture">
+                <pic:pic xmlns:pic="http://schemas.openxmlformats.org/drawingml/2006/picture">
+                  <pic:nvPicPr>
+                    <pic:cNvPr id="7" name="Obraz 7" descr="Obraz zawierający wykres, Prostokąt&#10;&#10;Opis wygenerowany automatycznie"/>
+                    <pic:cNvPicPr/>
+                  </pic:nvPicPr>
+                  <pic:blipFill>
+                    <a:blip r:embed="rId10" cstate="print">
+                      <a:extLst>
+                        <a:ext uri="{28A0092B-C50C-407E-A947-70E740481C1C}">
+                          <a14:useLocalDpi xmlns:a14="http://schemas.microsoft.com/office/drawing/2010/main" val="0"/>
+                        </a:ext>
+                      </a:extLst>
+                    </a:blip>
+                    <a:stretch>
+                      <a:fillRect/>
+                    </a:stretch>
+                  </pic:blipFill>
+                  <pic:spPr>
+                    <a:xfrm>
+                      <a:off x="0" y="0"/>
+                      <a:ext cx="5760720" cy="4318000"/>
+                    </a:xfrm>
+                    <a:prstGeom prst="rect">
+                      <a:avLst/>
+                    </a:prstGeom>
+                  </pic:spPr>
+                </pic:pic>
+              </a:graphicData>
+            </a:graphic>
+          </wp:inline>
+        </w:drawing>
+      </w:r>
+    </w:p>
+    <w:p>
+      <w:pPr>
+        <w:pStyle w:val="Akapitzlist"/>
+        <w:rPr>
+          <w:rFonts w:eastAsiaTheme="minorEastAsia"/>
+        </w:rPr>
+      </w:pPr>
+    </w:p>
+    <w:p>
+      <w:pPr>
+        <w:pStyle w:val="Akapitzlist"/>
+        <w:rPr>
+          <w:rFonts w:eastAsiaTheme="minorEastAsia"/>
+        </w:rPr>
+      </w:pPr>
+      <w:r>
+        <w:rPr>
+          <w:rFonts w:eastAsiaTheme="minorEastAsia"/>
+        </w:rPr>
+        <w:t xml:space="preserve">Jak widzimy osiągamy dość satysfakcjonujące parametry układu, jednak chcielibyśmy sprawić, żeby </w:t>
+      </w:r>
+      <w:r>
+        <w:rPr>
+          <w:rFonts w:eastAsiaTheme="minorEastAsia"/>
+        </w:rPr>
+        <w:t>wartość sygnału była równa 0. Do osiągnięcia tego celu zwiększam wartość bieguna:</w:t>
+      </w:r>
+    </w:p>
+    <w:p>
+      <w:pPr>
+        <w:pStyle w:val="Akapitzlist"/>
+        <w:rPr>
+          <w:rFonts w:eastAsiaTheme="minorEastAsia"/>
+        </w:rPr>
+      </w:pPr>
+      <m:oMathPara>
+        <m:oMath>
+          <m:sSub>
+            <m:sSubPr>
+              <m:ctrlPr>
+                <w:rPr>
+                  <w:rFonts w:ascii="Cambria Math" w:eastAsiaTheme="minorEastAsia" w:hAnsi="Cambria Math"/>
+                  <w:i/>
+                </w:rPr>
+              </m:ctrlPr>
+            </m:sSubPr>
+            <m:e>
+              <m:r>
+                <w:rPr>
+                  <w:rFonts w:ascii="Cambria Math" w:eastAsiaTheme="minorEastAsia" w:hAnsi="Cambria Math"/>
+                </w:rPr>
+                <m:t>z</m:t>
+              </m:r>
+            </m:e>
+            <m:sub>
+              <m:r>
+                <w:rPr>
+                  <w:rFonts w:ascii="Cambria Math" w:eastAsiaTheme="minorEastAsia" w:hAnsi="Cambria Math"/>
+                </w:rPr>
+                <m:t>b</m:t>
+              </m:r>
+            </m:sub>
+          </m:sSub>
+          <m:r>
+            <w:rPr>
+              <w:rFonts w:ascii="Cambria Math" w:eastAsiaTheme="minorEastAsia" w:hAnsi="Cambria Math"/>
+            </w:rPr>
+            <m:t>=0.146</m:t>
+          </m:r>
+        </m:oMath>
+      </m:oMathPara>
+    </w:p>
+    <w:p>
+      <w:pPr>
+        <w:pStyle w:val="Akapitzlist"/>
+        <w:rPr>
+          <w:rFonts w:eastAsiaTheme="minorEastAsia"/>
+        </w:rPr>
+      </w:pPr>
+      <w:r>
+        <w:rPr>
+          <w:rFonts w:eastAsiaTheme="minorEastAsia"/>
+          <w:noProof/>
+        </w:rPr>
+        <w:lastRenderedPageBreak/>
+        <w:drawing>
+          <wp:inline distT="0" distB="0" distL="0" distR="0" wp14:anchorId="589E5F64" wp14:editId="7CFCD80E">
+            <wp:extent cx="5760720" cy="4318000"/>
+            <wp:effectExtent l="0" t="0" r="5080" b="0"/>
+            <wp:docPr id="8" name="Obraz 8"/>
+            <wp:cNvGraphicFramePr>
+              <a:graphicFrameLocks xmlns:a="http://schemas.openxmlformats.org/drawingml/2006/main" noChangeAspect="1"/>
+            </wp:cNvGraphicFramePr>
+            <a:graphic xmlns:a="http://schemas.openxmlformats.org/drawingml/2006/main">
+              <a:graphicData uri="http://schemas.openxmlformats.org/drawingml/2006/picture">
+                <pic:pic xmlns:pic="http://schemas.openxmlformats.org/drawingml/2006/picture">
+                  <pic:nvPicPr>
+                    <pic:cNvPr id="8" name="Obraz 8"/>
+                    <pic:cNvPicPr/>
+                  </pic:nvPicPr>
+                  <pic:blipFill>
+                    <a:blip r:embed="rId11" cstate="print">
+                      <a:extLst>
+                        <a:ext uri="{28A0092B-C50C-407E-A947-70E740481C1C}">
+                          <a14:useLocalDpi xmlns:a14="http://schemas.microsoft.com/office/drawing/2010/main" val="0"/>
+                        </a:ext>
+                      </a:extLst>
+                    </a:blip>
+                    <a:stretch>
+                      <a:fillRect/>
+                    </a:stretch>
+                  </pic:blipFill>
+                  <pic:spPr>
+                    <a:xfrm>
+                      <a:off x="0" y="0"/>
+                      <a:ext cx="5760720" cy="4318000"/>
+                    </a:xfrm>
+                    <a:prstGeom prst="rect">
+                      <a:avLst/>
+                    </a:prstGeom>
+                  </pic:spPr>
+                </pic:pic>
+              </a:graphicData>
+            </a:graphic>
+          </wp:inline>
+        </w:drawing>
+      </w:r>
+    </w:p>
+    <w:p>
+      <w:pPr>
+        <w:pStyle w:val="Akapitzlist"/>
+        <w:rPr>
+          <w:rFonts w:eastAsiaTheme="minorEastAsia"/>
+        </w:rPr>
+      </w:pPr>
+      <w:r>
+        <w:rPr>
+          <w:rFonts w:eastAsiaTheme="minorEastAsia"/>
+        </w:rPr>
+        <w:t xml:space="preserve">W przypadku powyższych wykresów możemy stwierdzić, że osiągamy bardzo szybko wartość 0 dla każdej zmiennej stanu jednocześnie sterowanie jest równe 0. To rozwiązanie uznaję za optymalne. Dla pewności sprawdzę jeszcze biegun </w:t>
+      </w:r>
+    </w:p>
+    <w:p>
+      <w:pPr>
+        <w:pStyle w:val="Akapitzlist"/>
+        <w:rPr>
+          <w:rFonts w:eastAsiaTheme="minorEastAsia"/>
+        </w:rPr>
+      </w:pPr>
+      <m:oMathPara>
+        <m:oMath>
+          <m:sSub>
+            <m:sSubPr>
+              <m:ctrlPr>
+                <w:rPr>
+                  <w:rFonts w:ascii="Cambria Math" w:eastAsiaTheme="minorEastAsia" w:hAnsi="Cambria Math"/>
+                  <w:i/>
+                </w:rPr>
+              </m:ctrlPr>
+            </m:sSubPr>
+            <m:e>
+              <m:r>
+                <w:rPr>
+                  <w:rFonts w:ascii="Cambria Math" w:eastAsiaTheme="minorEastAsia" w:hAnsi="Cambria Math"/>
+                </w:rPr>
+                <m:t>z</m:t>
+              </m:r>
+            </m:e>
+            <m:sub>
+              <m:r>
+                <w:rPr>
+                  <w:rFonts w:ascii="Cambria Math" w:eastAsiaTheme="minorEastAsia" w:hAnsi="Cambria Math"/>
+                </w:rPr>
+                <m:t>b</m:t>
+              </m:r>
+            </m:sub>
+          </m:sSub>
+          <m:r>
+            <w:rPr>
+              <w:rFonts w:ascii="Cambria Math" w:eastAsiaTheme="minorEastAsia" w:hAnsi="Cambria Math"/>
+            </w:rPr>
+            <m:t>= -0.15</m:t>
+          </m:r>
+        </m:oMath>
+      </m:oMathPara>
+    </w:p>
+    <w:p>
+      <w:pPr>
+        <w:pStyle w:val="Akapitzlist"/>
+        <w:rPr>
+          <w:rFonts w:eastAsiaTheme="minorEastAsia"/>
+        </w:rPr>
+      </w:pPr>
+      <w:r>
+        <w:rPr>
+          <w:rFonts w:eastAsiaTheme="minorEastAsia"/>
+          <w:noProof/>
+        </w:rPr>
+        <w:lastRenderedPageBreak/>
+        <w:drawing>
+          <wp:inline distT="0" distB="0" distL="0" distR="0" wp14:anchorId="364BEBC6" wp14:editId="505B292D">
+            <wp:extent cx="5760720" cy="4318000"/>
+            <wp:effectExtent l="0" t="0" r="5080" b="0"/>
+            <wp:docPr id="9" name="Obraz 9" descr="Obraz zawierający wykres, Prostokąt&#10;&#10;Opis wygenerowany automatycznie"/>
+            <wp:cNvGraphicFramePr>
+              <a:graphicFrameLocks xmlns:a="http://schemas.openxmlformats.org/drawingml/2006/main" noChangeAspect="1"/>
+            </wp:cNvGraphicFramePr>
+            <a:graphic xmlns:a="http://schemas.openxmlformats.org/drawingml/2006/main">
+              <a:graphicData uri="http://schemas.openxmlformats.org/drawingml/2006/picture">
+                <pic:pic xmlns:pic="http://schemas.openxmlformats.org/drawingml/2006/picture">
+                  <pic:nvPicPr>
+                    <pic:cNvPr id="9" name="Obraz 9" descr="Obraz zawierający wykres, Prostokąt&#10;&#10;Opis wygenerowany automatycznie"/>
+                    <pic:cNvPicPr/>
+                  </pic:nvPicPr>
+                  <pic:blipFill>
+                    <a:blip r:embed="rId12" cstate="print">
+                      <a:extLst>
+                        <a:ext uri="{28A0092B-C50C-407E-A947-70E740481C1C}">
+                          <a14:useLocalDpi xmlns:a14="http://schemas.microsoft.com/office/drawing/2010/main" val="0"/>
+                        </a:ext>
+                      </a:extLst>
+                    </a:blip>
+                    <a:stretch>
+                      <a:fillRect/>
+                    </a:stretch>
+                  </pic:blipFill>
+                  <pic:spPr>
+                    <a:xfrm>
+                      <a:off x="0" y="0"/>
+                      <a:ext cx="5760720" cy="4318000"/>
+                    </a:xfrm>
+                    <a:prstGeom prst="rect">
+                      <a:avLst/>
+                    </a:prstGeom>
+                  </pic:spPr>
+                </pic:pic>
+              </a:graphicData>
+            </a:graphic>
+          </wp:inline>
+        </w:drawing>
+      </w:r>
+    </w:p>
+    <w:p>
+      <w:pPr>
+        <w:pStyle w:val="Akapitzlist"/>
+        <w:rPr>
+          <w:rFonts w:eastAsiaTheme="minorEastAsia"/>
+        </w:rPr>
+      </w:pPr>
+      <w:r>
+        <w:rPr>
+          <w:rFonts w:eastAsiaTheme="minorEastAsia"/>
+        </w:rPr>
+        <w:t xml:space="preserve">Nasz czas osiągnięcia wartości 0 dla zmiennych stanu się zwiększył jednocześnie skoki sygnału sterującego stały się gwałtowne co oznacza, że dla wartości ujemnych osiągamy gorsze wyniki niż dla tych, które wyznaczyłem wcześniej. </w:t>
+      </w:r>
+    </w:p>
+    <w:p>
+      <w:pPr>
+        <w:pStyle w:val="Akapitzlist"/>
+        <w:rPr>
+          <w:rFonts w:eastAsiaTheme="minorEastAsia"/>
+        </w:rPr>
+      </w:pPr>
+      <w:r>
+        <w:rPr>
+          <w:rFonts w:eastAsiaTheme="minorEastAsia"/>
+        </w:rPr>
+        <w:t>Z powyższych rozważań wynika, że rozwiązaniem optymalnym jest:</w:t>
+      </w:r>
+    </w:p>
+    <w:p>
+      <w:pPr>
+        <w:pStyle w:val="Akapitzlist"/>
+        <w:rPr>
+          <w:rFonts w:eastAsiaTheme="minorEastAsia"/>
+        </w:rPr>
+      </w:pPr>
+      <m:oMathPara>
+        <m:oMath>
+          <m:sSub>
+            <m:sSubPr>
+              <m:ctrlPr>
+                <w:rPr>
+                  <w:rFonts w:ascii="Cambria Math" w:eastAsiaTheme="minorEastAsia" w:hAnsi="Cambria Math"/>
+                  <w:i/>
+                </w:rPr>
+              </m:ctrlPr>
+            </m:sSubPr>
+            <m:e>
+              <m:r>
+                <w:rPr>
+                  <w:rFonts w:ascii="Cambria Math" w:eastAsiaTheme="minorEastAsia" w:hAnsi="Cambria Math"/>
+                </w:rPr>
+                <m:t>z</m:t>
+              </m:r>
+            </m:e>
+            <m:sub>
+              <m:r>
+                <w:rPr>
+                  <w:rFonts w:ascii="Cambria Math" w:eastAsiaTheme="minorEastAsia" w:hAnsi="Cambria Math"/>
+                </w:rPr>
+                <m:t>b</m:t>
+              </m:r>
+            </m:sub>
+          </m:sSub>
+          <m:r>
+            <w:rPr>
+              <w:rFonts w:ascii="Cambria Math" w:eastAsiaTheme="minorEastAsia" w:hAnsi="Cambria Math"/>
+            </w:rPr>
+            <m:t>=0.146</m:t>
+          </m:r>
+        </m:oMath>
+      </m:oMathPara>
     </w:p>
     <w:sectPr>
       <w:pgSz w:w="11906" w:h="16838"/>

</xml_diff>

<commit_message>
Add 8 plots and 8 simulink
</commit_message>
<xml_diff>
--- a/stp_sprawko.docx
+++ b/stp_sprawko.docx
@@ -18501,10 +18501,10 @@
           <w:noProof/>
         </w:rPr>
         <w:drawing>
-          <wp:inline distT="0" distB="0" distL="0" distR="0" wp14:anchorId="71F40F3C" wp14:editId="003F7E6C">
+          <wp:inline distT="0" distB="0" distL="0" distR="0" wp14:anchorId="7002F9AA" wp14:editId="3D92293C">
             <wp:extent cx="5760720" cy="4318000"/>
             <wp:effectExtent l="0" t="0" r="5080" b="0"/>
-            <wp:docPr id="20" name="Obraz 20" descr="Obraz zawierający wykres&#10;&#10;Opis wygenerowany automatycznie"/>
+            <wp:docPr id="31" name="Obraz 31" descr="Obraz zawierający wykres&#10;&#10;Opis wygenerowany automatycznie"/>
             <wp:cNvGraphicFramePr>
               <a:graphicFrameLocks xmlns:a="http://schemas.openxmlformats.org/drawingml/2006/main" noChangeAspect="1"/>
             </wp:cNvGraphicFramePr>
@@ -18512,7 +18512,7 @@
               <a:graphicData uri="http://schemas.openxmlformats.org/drawingml/2006/picture">
                 <pic:pic xmlns:pic="http://schemas.openxmlformats.org/drawingml/2006/picture">
                   <pic:nvPicPr>
-                    <pic:cNvPr id="20" name="Obraz 20" descr="Obraz zawierający wykres&#10;&#10;Opis wygenerowany automatycznie"/>
+                    <pic:cNvPr id="31" name="Obraz 31" descr="Obraz zawierający wykres&#10;&#10;Opis wygenerowany automatycznie"/>
                     <pic:cNvPicPr/>
                   </pic:nvPicPr>
                   <pic:blipFill>
@@ -18657,10 +18657,10 @@
         </w:rPr>
         <w:lastRenderedPageBreak/>
         <w:drawing>
-          <wp:inline distT="0" distB="0" distL="0" distR="0" wp14:anchorId="110B09C3" wp14:editId="63890A5D">
+          <wp:inline distT="0" distB="0" distL="0" distR="0" wp14:anchorId="6263384B" wp14:editId="68C6FC37">
             <wp:extent cx="5760720" cy="4318000"/>
             <wp:effectExtent l="0" t="0" r="5080" b="0"/>
-            <wp:docPr id="21" name="Obraz 21" descr="Obraz zawierający diagram&#10;&#10;Opis wygenerowany automatycznie"/>
+            <wp:docPr id="32" name="Obraz 32" descr="Obraz zawierający diagram&#10;&#10;Opis wygenerowany automatycznie"/>
             <wp:cNvGraphicFramePr>
               <a:graphicFrameLocks xmlns:a="http://schemas.openxmlformats.org/drawingml/2006/main" noChangeAspect="1"/>
             </wp:cNvGraphicFramePr>
@@ -18668,7 +18668,7 @@
               <a:graphicData uri="http://schemas.openxmlformats.org/drawingml/2006/picture">
                 <pic:pic xmlns:pic="http://schemas.openxmlformats.org/drawingml/2006/picture">
                   <pic:nvPicPr>
-                    <pic:cNvPr id="21" name="Obraz 21" descr="Obraz zawierający diagram&#10;&#10;Opis wygenerowany automatycznie"/>
+                    <pic:cNvPr id="32" name="Obraz 32" descr="Obraz zawierający diagram&#10;&#10;Opis wygenerowany automatycznie"/>
                     <pic:cNvPicPr/>
                   </pic:nvPicPr>
                   <pic:blipFill>
@@ -18792,10 +18792,10 @@
         </w:rPr>
         <w:lastRenderedPageBreak/>
         <w:drawing>
-          <wp:inline distT="0" distB="0" distL="0" distR="0" wp14:anchorId="492211D5" wp14:editId="030CE171">
+          <wp:inline distT="0" distB="0" distL="0" distR="0" wp14:anchorId="58CB9CBA" wp14:editId="59CD5222">
             <wp:extent cx="5760720" cy="4318000"/>
             <wp:effectExtent l="0" t="0" r="5080" b="0"/>
-            <wp:docPr id="22" name="Obraz 22" descr="Obraz zawierający diagram&#10;&#10;Opis wygenerowany automatycznie"/>
+            <wp:docPr id="33" name="Obraz 33" descr="Obraz zawierający diagram&#10;&#10;Opis wygenerowany automatycznie"/>
             <wp:cNvGraphicFramePr>
               <a:graphicFrameLocks xmlns:a="http://schemas.openxmlformats.org/drawingml/2006/main" noChangeAspect="1"/>
             </wp:cNvGraphicFramePr>
@@ -18803,7 +18803,7 @@
               <a:graphicData uri="http://schemas.openxmlformats.org/drawingml/2006/picture">
                 <pic:pic xmlns:pic="http://schemas.openxmlformats.org/drawingml/2006/picture">
                   <pic:nvPicPr>
-                    <pic:cNvPr id="22" name="Obraz 22" descr="Obraz zawierający diagram&#10;&#10;Opis wygenerowany automatycznie"/>
+                    <pic:cNvPr id="33" name="Obraz 33" descr="Obraz zawierający diagram&#10;&#10;Opis wygenerowany automatycznie"/>
                     <pic:cNvPicPr/>
                   </pic:nvPicPr>
                   <pic:blipFill>
@@ -18927,10 +18927,10 @@
         </w:rPr>
         <w:lastRenderedPageBreak/>
         <w:drawing>
-          <wp:inline distT="0" distB="0" distL="0" distR="0" wp14:anchorId="143474D4" wp14:editId="77435705">
+          <wp:inline distT="0" distB="0" distL="0" distR="0" wp14:anchorId="59634670" wp14:editId="7D7F5A41">
             <wp:extent cx="5760720" cy="4318000"/>
             <wp:effectExtent l="0" t="0" r="5080" b="0"/>
-            <wp:docPr id="23" name="Obraz 23" descr="Obraz zawierający wykres&#10;&#10;Opis wygenerowany automatycznie"/>
+            <wp:docPr id="34" name="Obraz 34" descr="Obraz zawierający wykres&#10;&#10;Opis wygenerowany automatycznie"/>
             <wp:cNvGraphicFramePr>
               <a:graphicFrameLocks xmlns:a="http://schemas.openxmlformats.org/drawingml/2006/main" noChangeAspect="1"/>
             </wp:cNvGraphicFramePr>
@@ -18938,7 +18938,7 @@
               <a:graphicData uri="http://schemas.openxmlformats.org/drawingml/2006/picture">
                 <pic:pic xmlns:pic="http://schemas.openxmlformats.org/drawingml/2006/picture">
                   <pic:nvPicPr>
-                    <pic:cNvPr id="23" name="Obraz 23" descr="Obraz zawierający wykres&#10;&#10;Opis wygenerowany automatycznie"/>
+                    <pic:cNvPr id="34" name="Obraz 34" descr="Obraz zawierający wykres&#10;&#10;Opis wygenerowany automatycznie"/>
                     <pic:cNvPicPr/>
                   </pic:nvPicPr>
                   <pic:blipFill>
@@ -18988,6 +18988,560 @@
           <w:rFonts w:eastAsiaTheme="minorEastAsia"/>
         </w:rPr>
       </w:pPr>
+    </w:p>
+    <w:p>
+      <w:pPr>
+        <w:rPr>
+          <w:rFonts w:eastAsiaTheme="minorEastAsia"/>
+        </w:rPr>
+      </w:pPr>
+      <w:r>
+        <w:rPr>
+          <w:rFonts w:eastAsiaTheme="minorEastAsia"/>
+        </w:rPr>
+        <w:t>8.</w:t>
+      </w:r>
+    </w:p>
+    <w:p>
+      <w:pPr>
+        <w:rPr>
+          <w:rFonts w:eastAsiaTheme="minorEastAsia"/>
+        </w:rPr>
+      </w:pPr>
+      <w:r>
+        <w:rPr>
+          <w:rFonts w:eastAsiaTheme="minorEastAsia"/>
+        </w:rPr>
+        <w:t>Do wykonania powyższego zadania muszę przebudować układ według schematu zamieszczonego na poniższej grafice:</w:t>
+      </w:r>
+    </w:p>
+    <w:p>
+      <w:pPr>
+        <w:rPr>
+          <w:rFonts w:eastAsiaTheme="minorEastAsia"/>
+          <w:noProof/>
+        </w:rPr>
+      </w:pPr>
+      <w:r>
+        <w:rPr>
+          <w:rFonts w:eastAsiaTheme="minorEastAsia"/>
+        </w:rPr>
+        <w:t xml:space="preserve">Rozważania dotyczące tego zadania rozpocznę tradycyjnie od wyboru wolnego bieguna, aby sprawdzić i przeanalizować działania tak zbudowanego układu. Dla bieguna </w:t>
+      </w:r>
+      <m:oMath>
+        <m:sSub>
+          <m:sSubPr>
+            <m:ctrlPr>
+              <w:rPr>
+                <w:rFonts w:ascii="Cambria Math" w:eastAsiaTheme="minorEastAsia" w:hAnsi="Cambria Math"/>
+                <w:i/>
+              </w:rPr>
+            </m:ctrlPr>
+          </m:sSubPr>
+          <m:e>
+            <m:r>
+              <w:rPr>
+                <w:rFonts w:ascii="Cambria Math" w:eastAsiaTheme="minorEastAsia" w:hAnsi="Cambria Math"/>
+              </w:rPr>
+              <m:t>z</m:t>
+            </m:r>
+          </m:e>
+          <m:sub>
+            <m:r>
+              <w:rPr>
+                <w:rFonts w:ascii="Cambria Math" w:eastAsiaTheme="minorEastAsia" w:hAnsi="Cambria Math"/>
+              </w:rPr>
+              <m:t>0</m:t>
+            </m:r>
+          </m:sub>
+        </m:sSub>
+        <m:r>
+          <w:rPr>
+            <w:rFonts w:ascii="Cambria Math" w:eastAsiaTheme="minorEastAsia" w:hAnsi="Cambria Math"/>
+          </w:rPr>
+          <m:t>=0.9</m:t>
+        </m:r>
+      </m:oMath>
+      <w:r>
+        <w:rPr>
+          <w:rFonts w:eastAsiaTheme="minorEastAsia"/>
+        </w:rPr>
+        <w:t xml:space="preserve"> przebiegi zmiennych stanu wyglądają tak jak poniżej:</w:t>
+      </w:r>
+    </w:p>
+    <w:p>
+      <w:pPr>
+        <w:rPr>
+          <w:rFonts w:eastAsiaTheme="minorEastAsia"/>
+        </w:rPr>
+      </w:pPr>
+      <w:r>
+        <w:rPr>
+          <w:rFonts w:eastAsiaTheme="minorEastAsia"/>
+          <w:noProof/>
+        </w:rPr>
+        <w:lastRenderedPageBreak/>
+        <w:drawing>
+          <wp:inline distT="0" distB="0" distL="0" distR="0" wp14:anchorId="106B2613" wp14:editId="5A1D6F72">
+            <wp:extent cx="5760720" cy="4318000"/>
+            <wp:effectExtent l="0" t="0" r="5080" b="0"/>
+            <wp:docPr id="29" name="Obraz 29" descr="Obraz zawierający wykres&#10;&#10;Opis wygenerowany automatycznie"/>
+            <wp:cNvGraphicFramePr>
+              <a:graphicFrameLocks xmlns:a="http://schemas.openxmlformats.org/drawingml/2006/main" noChangeAspect="1"/>
+            </wp:cNvGraphicFramePr>
+            <a:graphic xmlns:a="http://schemas.openxmlformats.org/drawingml/2006/main">
+              <a:graphicData uri="http://schemas.openxmlformats.org/drawingml/2006/picture">
+                <pic:pic xmlns:pic="http://schemas.openxmlformats.org/drawingml/2006/picture">
+                  <pic:nvPicPr>
+                    <pic:cNvPr id="29" name="Obraz 29" descr="Obraz zawierający wykres&#10;&#10;Opis wygenerowany automatycznie"/>
+                    <pic:cNvPicPr/>
+                  </pic:nvPicPr>
+                  <pic:blipFill>
+                    <a:blip r:embed="rId18" cstate="print">
+                      <a:extLst>
+                        <a:ext uri="{28A0092B-C50C-407E-A947-70E740481C1C}">
+                          <a14:useLocalDpi xmlns:a14="http://schemas.microsoft.com/office/drawing/2010/main" val="0"/>
+                        </a:ext>
+                      </a:extLst>
+                    </a:blip>
+                    <a:stretch>
+                      <a:fillRect/>
+                    </a:stretch>
+                  </pic:blipFill>
+                  <pic:spPr>
+                    <a:xfrm>
+                      <a:off x="0" y="0"/>
+                      <a:ext cx="5760720" cy="4318000"/>
+                    </a:xfrm>
+                    <a:prstGeom prst="rect">
+                      <a:avLst/>
+                    </a:prstGeom>
+                  </pic:spPr>
+                </pic:pic>
+              </a:graphicData>
+            </a:graphic>
+          </wp:inline>
+        </w:drawing>
+      </w:r>
+    </w:p>
+    <w:p>
+      <w:pPr>
+        <w:rPr>
+          <w:rFonts w:eastAsiaTheme="minorEastAsia"/>
+        </w:rPr>
+      </w:pPr>
+      <w:r>
+        <w:rPr>
+          <w:rFonts w:eastAsiaTheme="minorEastAsia"/>
+        </w:rPr>
+        <w:t xml:space="preserve">Analizując powyższy wykres mogę stwierdzić, że biegun jest zdecydowanie wolny, a wartość sterowania osiąga duże wartości. Analizowanie wykresów pod kątem znalezienia lepszych parametrów będę kontynuował dla wartości bieguna </w:t>
+      </w:r>
+      <m:oMath>
+        <m:sSub>
+          <m:sSubPr>
+            <m:ctrlPr>
+              <w:rPr>
+                <w:rFonts w:ascii="Cambria Math" w:eastAsiaTheme="minorEastAsia" w:hAnsi="Cambria Math"/>
+                <w:i/>
+              </w:rPr>
+            </m:ctrlPr>
+          </m:sSubPr>
+          <m:e>
+            <m:r>
+              <w:rPr>
+                <w:rFonts w:ascii="Cambria Math" w:eastAsiaTheme="minorEastAsia" w:hAnsi="Cambria Math"/>
+              </w:rPr>
+              <m:t>z</m:t>
+            </m:r>
+          </m:e>
+          <m:sub>
+            <m:r>
+              <w:rPr>
+                <w:rFonts w:ascii="Cambria Math" w:eastAsiaTheme="minorEastAsia" w:hAnsi="Cambria Math"/>
+              </w:rPr>
+              <m:t>o</m:t>
+            </m:r>
+          </m:sub>
+        </m:sSub>
+        <m:r>
+          <w:rPr>
+            <w:rFonts w:ascii="Cambria Math" w:eastAsiaTheme="minorEastAsia" w:hAnsi="Cambria Math"/>
+          </w:rPr>
+          <m:t>=0.4</m:t>
+        </m:r>
+      </m:oMath>
+    </w:p>
+    <w:p>
+      <w:pPr>
+        <w:rPr>
+          <w:rFonts w:eastAsiaTheme="minorEastAsia"/>
+        </w:rPr>
+      </w:pPr>
+    </w:p>
+    <w:p>
+      <w:pPr>
+        <w:rPr>
+          <w:rFonts w:eastAsiaTheme="minorEastAsia"/>
+        </w:rPr>
+      </w:pPr>
+      <w:r>
+        <w:rPr>
+          <w:rFonts w:eastAsiaTheme="minorEastAsia"/>
+          <w:noProof/>
+        </w:rPr>
+        <w:lastRenderedPageBreak/>
+        <w:drawing>
+          <wp:inline distT="0" distB="0" distL="0" distR="0" wp14:anchorId="7054D376" wp14:editId="41A97F91">
+            <wp:extent cx="5760720" cy="4318000"/>
+            <wp:effectExtent l="0" t="0" r="5080" b="0"/>
+            <wp:docPr id="28" name="Obraz 28" descr="Obraz zawierający diagram&#10;&#10;Opis wygenerowany automatycznie"/>
+            <wp:cNvGraphicFramePr>
+              <a:graphicFrameLocks xmlns:a="http://schemas.openxmlformats.org/drawingml/2006/main" noChangeAspect="1"/>
+            </wp:cNvGraphicFramePr>
+            <a:graphic xmlns:a="http://schemas.openxmlformats.org/drawingml/2006/main">
+              <a:graphicData uri="http://schemas.openxmlformats.org/drawingml/2006/picture">
+                <pic:pic xmlns:pic="http://schemas.openxmlformats.org/drawingml/2006/picture">
+                  <pic:nvPicPr>
+                    <pic:cNvPr id="28" name="Obraz 28" descr="Obraz zawierający diagram&#10;&#10;Opis wygenerowany automatycznie"/>
+                    <pic:cNvPicPr/>
+                  </pic:nvPicPr>
+                  <pic:blipFill>
+                    <a:blip r:embed="rId19" cstate="print">
+                      <a:extLst>
+                        <a:ext uri="{28A0092B-C50C-407E-A947-70E740481C1C}">
+                          <a14:useLocalDpi xmlns:a14="http://schemas.microsoft.com/office/drawing/2010/main" val="0"/>
+                        </a:ext>
+                      </a:extLst>
+                    </a:blip>
+                    <a:stretch>
+                      <a:fillRect/>
+                    </a:stretch>
+                  </pic:blipFill>
+                  <pic:spPr>
+                    <a:xfrm>
+                      <a:off x="0" y="0"/>
+                      <a:ext cx="5760720" cy="4318000"/>
+                    </a:xfrm>
+                    <a:prstGeom prst="rect">
+                      <a:avLst/>
+                    </a:prstGeom>
+                  </pic:spPr>
+                </pic:pic>
+              </a:graphicData>
+            </a:graphic>
+          </wp:inline>
+        </w:drawing>
+      </w:r>
+    </w:p>
+    <w:p>
+      <w:pPr>
+        <w:rPr>
+          <w:rFonts w:eastAsiaTheme="minorEastAsia"/>
+        </w:rPr>
+      </w:pPr>
+      <w:r>
+        <w:rPr>
+          <w:rFonts w:eastAsiaTheme="minorEastAsia"/>
+        </w:rPr>
+        <w:t>W tym przypadku dostaję bardzo dobre wartości sygnału sterującego, jednak wciąż mogę zwiększyć szybkość</w:t>
+      </w:r>
+      <w:r>
+        <w:rPr>
+          <w:rFonts w:eastAsiaTheme="minorEastAsia"/>
+        </w:rPr>
+        <w:t xml:space="preserve"> zbieżności zmiennych stanu, więc wciąż będę zmniejszał wartość bieguna.</w:t>
+      </w:r>
+    </w:p>
+    <w:p>
+      <w:pPr>
+        <w:rPr>
+          <w:rFonts w:eastAsiaTheme="minorEastAsia"/>
+        </w:rPr>
+      </w:pPr>
+      <w:r>
+        <w:rPr>
+          <w:rFonts w:eastAsiaTheme="minorEastAsia"/>
+        </w:rPr>
+        <w:t xml:space="preserve">Przeanalizujmy co się stanie w momencie, gdy wartość bieguna </w:t>
+      </w:r>
+      <m:oMath>
+        <m:sSub>
+          <m:sSubPr>
+            <m:ctrlPr>
+              <w:rPr>
+                <w:rFonts w:ascii="Cambria Math" w:eastAsiaTheme="minorEastAsia" w:hAnsi="Cambria Math"/>
+                <w:i/>
+              </w:rPr>
+            </m:ctrlPr>
+          </m:sSubPr>
+          <m:e>
+            <m:r>
+              <w:rPr>
+                <w:rFonts w:ascii="Cambria Math" w:eastAsiaTheme="minorEastAsia" w:hAnsi="Cambria Math"/>
+              </w:rPr>
+              <m:t>z</m:t>
+            </m:r>
+          </m:e>
+          <m:sub>
+            <m:r>
+              <w:rPr>
+                <w:rFonts w:ascii="Cambria Math" w:eastAsiaTheme="minorEastAsia" w:hAnsi="Cambria Math"/>
+              </w:rPr>
+              <m:t>0</m:t>
+            </m:r>
+          </m:sub>
+        </m:sSub>
+        <m:r>
+          <w:rPr>
+            <w:rFonts w:ascii="Cambria Math" w:eastAsiaTheme="minorEastAsia" w:hAnsi="Cambria Math"/>
+          </w:rPr>
+          <m:t>=0.1</m:t>
+        </m:r>
+      </m:oMath>
+    </w:p>
+    <w:p>
+      <w:pPr>
+        <w:rPr>
+          <w:rFonts w:eastAsiaTheme="minorEastAsia"/>
+        </w:rPr>
+      </w:pPr>
+    </w:p>
+    <w:p>
+      <w:pPr>
+        <w:rPr>
+          <w:rFonts w:eastAsiaTheme="minorEastAsia"/>
+        </w:rPr>
+      </w:pPr>
+      <w:r>
+        <w:rPr>
+          <w:rFonts w:eastAsiaTheme="minorEastAsia"/>
+          <w:noProof/>
+        </w:rPr>
+        <w:lastRenderedPageBreak/>
+        <w:drawing>
+          <wp:inline distT="0" distB="0" distL="0" distR="0" wp14:anchorId="3E8BFC5B" wp14:editId="3E9059FE">
+            <wp:extent cx="5760720" cy="4318000"/>
+            <wp:effectExtent l="0" t="0" r="5080" b="0"/>
+            <wp:docPr id="27" name="Obraz 27" descr="Obraz zawierający diagram&#10;&#10;Opis wygenerowany automatycznie"/>
+            <wp:cNvGraphicFramePr>
+              <a:graphicFrameLocks xmlns:a="http://schemas.openxmlformats.org/drawingml/2006/main" noChangeAspect="1"/>
+            </wp:cNvGraphicFramePr>
+            <a:graphic xmlns:a="http://schemas.openxmlformats.org/drawingml/2006/main">
+              <a:graphicData uri="http://schemas.openxmlformats.org/drawingml/2006/picture">
+                <pic:pic xmlns:pic="http://schemas.openxmlformats.org/drawingml/2006/picture">
+                  <pic:nvPicPr>
+                    <pic:cNvPr id="27" name="Obraz 27" descr="Obraz zawierający diagram&#10;&#10;Opis wygenerowany automatycznie"/>
+                    <pic:cNvPicPr/>
+                  </pic:nvPicPr>
+                  <pic:blipFill>
+                    <a:blip r:embed="rId20" cstate="print">
+                      <a:extLst>
+                        <a:ext uri="{28A0092B-C50C-407E-A947-70E740481C1C}">
+                          <a14:useLocalDpi xmlns:a14="http://schemas.microsoft.com/office/drawing/2010/main" val="0"/>
+                        </a:ext>
+                      </a:extLst>
+                    </a:blip>
+                    <a:stretch>
+                      <a:fillRect/>
+                    </a:stretch>
+                  </pic:blipFill>
+                  <pic:spPr>
+                    <a:xfrm>
+                      <a:off x="0" y="0"/>
+                      <a:ext cx="5760720" cy="4318000"/>
+                    </a:xfrm>
+                    <a:prstGeom prst="rect">
+                      <a:avLst/>
+                    </a:prstGeom>
+                  </pic:spPr>
+                </pic:pic>
+              </a:graphicData>
+            </a:graphic>
+          </wp:inline>
+        </w:drawing>
+      </w:r>
+    </w:p>
+    <w:p>
+      <w:pPr>
+        <w:rPr>
+          <w:rFonts w:eastAsiaTheme="minorEastAsia"/>
+        </w:rPr>
+      </w:pPr>
+      <w:r>
+        <w:rPr>
+          <w:rFonts w:eastAsiaTheme="minorEastAsia"/>
+        </w:rPr>
+        <w:t xml:space="preserve">Po raz kolejny widzimy, że biegun okazuje się szybszy jednocześnie zachowując na tyle małe zmiany sygnału sterującego, że śmiało możemy stwierdzić, że wartość bieguna jest odpowiednim kompromisem między szybkością regulacji a jej jakością. Na koniec sprawdźmy biegun bardzo szybki, czyli bliski wartości 0 </w:t>
+      </w:r>
+      <m:oMath>
+        <m:sSub>
+          <m:sSubPr>
+            <m:ctrlPr>
+              <w:rPr>
+                <w:rFonts w:ascii="Cambria Math" w:eastAsiaTheme="minorEastAsia" w:hAnsi="Cambria Math"/>
+                <w:i/>
+              </w:rPr>
+            </m:ctrlPr>
+          </m:sSubPr>
+          <m:e>
+            <m:r>
+              <w:rPr>
+                <w:rFonts w:ascii="Cambria Math" w:eastAsiaTheme="minorEastAsia" w:hAnsi="Cambria Math"/>
+              </w:rPr>
+              <m:t>→ z</m:t>
+            </m:r>
+          </m:e>
+          <m:sub>
+            <m:r>
+              <w:rPr>
+                <w:rFonts w:ascii="Cambria Math" w:eastAsiaTheme="minorEastAsia" w:hAnsi="Cambria Math"/>
+              </w:rPr>
+              <m:t>o</m:t>
+            </m:r>
+          </m:sub>
+        </m:sSub>
+        <m:r>
+          <w:rPr>
+            <w:rFonts w:ascii="Cambria Math" w:eastAsiaTheme="minorEastAsia" w:hAnsi="Cambria Math"/>
+          </w:rPr>
+          <m:t>=0.01</m:t>
+        </m:r>
+      </m:oMath>
+    </w:p>
+    <w:p>
+      <w:pPr>
+        <w:rPr>
+          <w:rFonts w:eastAsiaTheme="minorEastAsia"/>
+        </w:rPr>
+      </w:pPr>
+    </w:p>
+    <w:p>
+      <w:pPr>
+        <w:rPr>
+          <w:rFonts w:eastAsiaTheme="minorEastAsia"/>
+        </w:rPr>
+      </w:pPr>
+    </w:p>
+    <w:p>
+      <w:pPr>
+        <w:rPr>
+          <w:rFonts w:eastAsiaTheme="minorEastAsia"/>
+        </w:rPr>
+      </w:pPr>
+    </w:p>
+    <w:p>
+      <w:pPr>
+        <w:rPr>
+          <w:rFonts w:eastAsiaTheme="minorEastAsia"/>
+        </w:rPr>
+      </w:pPr>
+      <w:r>
+        <w:rPr>
+          <w:rFonts w:eastAsiaTheme="minorEastAsia"/>
+          <w:noProof/>
+        </w:rPr>
+        <w:lastRenderedPageBreak/>
+        <w:drawing>
+          <wp:inline distT="0" distB="0" distL="0" distR="0" wp14:anchorId="1623AEAA" wp14:editId="4F537B75">
+            <wp:extent cx="5760720" cy="4318000"/>
+            <wp:effectExtent l="0" t="0" r="5080" b="0"/>
+            <wp:docPr id="36" name="Obraz 36" descr="Obraz zawierający wykres, diagram&#10;&#10;Opis wygenerowany automatycznie"/>
+            <wp:cNvGraphicFramePr>
+              <a:graphicFrameLocks xmlns:a="http://schemas.openxmlformats.org/drawingml/2006/main" noChangeAspect="1"/>
+            </wp:cNvGraphicFramePr>
+            <a:graphic xmlns:a="http://schemas.openxmlformats.org/drawingml/2006/main">
+              <a:graphicData uri="http://schemas.openxmlformats.org/drawingml/2006/picture">
+                <pic:pic xmlns:pic="http://schemas.openxmlformats.org/drawingml/2006/picture">
+                  <pic:nvPicPr>
+                    <pic:cNvPr id="36" name="Obraz 36" descr="Obraz zawierający wykres, diagram&#10;&#10;Opis wygenerowany automatycznie"/>
+                    <pic:cNvPicPr/>
+                  </pic:nvPicPr>
+                  <pic:blipFill>
+                    <a:blip r:embed="rId21" cstate="print">
+                      <a:extLst>
+                        <a:ext uri="{28A0092B-C50C-407E-A947-70E740481C1C}">
+                          <a14:useLocalDpi xmlns:a14="http://schemas.microsoft.com/office/drawing/2010/main" val="0"/>
+                        </a:ext>
+                      </a:extLst>
+                    </a:blip>
+                    <a:stretch>
+                      <a:fillRect/>
+                    </a:stretch>
+                  </pic:blipFill>
+                  <pic:spPr>
+                    <a:xfrm>
+                      <a:off x="0" y="0"/>
+                      <a:ext cx="5760720" cy="4318000"/>
+                    </a:xfrm>
+                    <a:prstGeom prst="rect">
+                      <a:avLst/>
+                    </a:prstGeom>
+                  </pic:spPr>
+                </pic:pic>
+              </a:graphicData>
+            </a:graphic>
+          </wp:inline>
+        </w:drawing>
+      </w:r>
+    </w:p>
+    <w:p>
+      <w:pPr>
+        <w:rPr>
+          <w:rFonts w:eastAsiaTheme="minorEastAsia"/>
+        </w:rPr>
+      </w:pPr>
+      <w:r>
+        <w:rPr>
+          <w:rFonts w:eastAsiaTheme="minorEastAsia"/>
+        </w:rPr>
+        <w:t>Skoki sygnału sterującego pozostają na tyle małe, że możemy śmiało stwierdzić, że jakość regulacji pozostaje wciąż na wysokim poziomie, jednocześnie wciąż zwiększamy szybkość</w:t>
+      </w:r>
+      <w:r>
+        <w:rPr>
+          <w:rFonts w:eastAsiaTheme="minorEastAsia"/>
+        </w:rPr>
+        <w:t xml:space="preserve">. W zależności od sytuacji możemy stwierdzić, która wartość bieguna jest najlepsza, jednak w moim przypadku, że wartość bieguna </w:t>
+      </w:r>
+      <m:oMath>
+        <m:sSub>
+          <m:sSubPr>
+            <m:ctrlPr>
+              <w:rPr>
+                <w:rFonts w:ascii="Cambria Math" w:eastAsiaTheme="minorEastAsia" w:hAnsi="Cambria Math"/>
+                <w:i/>
+              </w:rPr>
+            </m:ctrlPr>
+          </m:sSubPr>
+          <m:e>
+            <m:r>
+              <w:rPr>
+                <w:rFonts w:ascii="Cambria Math" w:eastAsiaTheme="minorEastAsia" w:hAnsi="Cambria Math"/>
+              </w:rPr>
+              <m:t>z</m:t>
+            </m:r>
+          </m:e>
+          <m:sub>
+            <m:r>
+              <w:rPr>
+                <w:rFonts w:ascii="Cambria Math" w:eastAsiaTheme="minorEastAsia" w:hAnsi="Cambria Math"/>
+              </w:rPr>
+              <m:t>o</m:t>
+            </m:r>
+          </m:sub>
+        </m:sSub>
+        <m:r>
+          <w:rPr>
+            <w:rFonts w:ascii="Cambria Math" w:eastAsiaTheme="minorEastAsia" w:hAnsi="Cambria Math"/>
+          </w:rPr>
+          <m:t>=0.01</m:t>
+        </m:r>
+      </m:oMath>
+      <w:r>
+        <w:rPr>
+          <w:rFonts w:eastAsiaTheme="minorEastAsia"/>
+        </w:rPr>
+        <w:t xml:space="preserve"> spełnia nasze kryteria.</w:t>
+      </w:r>
     </w:p>
     <w:sectPr>
       <w:pgSz w:w="11906" w:h="16838"/>

</xml_diff>